<commit_message>
fixed minor date in doc
</commit_message>
<xml_diff>
--- a/dcnckh.docx
+++ b/dcnckh.docx
@@ -1201,8 +1201,10 @@
           <w:b/>
           <w:bCs/>
         </w:rPr>
-        <w:t>024</w:t>
-      </w:r>
+        <w:t>025</w:t>
+      </w:r>
+      <w:bookmarkStart w:id="0" w:name="_GoBack"/>
+      <w:bookmarkEnd w:id="0"/>
     </w:p>
     <w:p>
       <w:pPr>
@@ -1219,14 +1221,14 @@
           <w:lang w:val="en-US"/>
         </w:rPr>
       </w:pPr>
-      <w:bookmarkStart w:id="0" w:name="_gjdgxs" w:colFirst="0" w:colLast="0"/>
-      <w:bookmarkStart w:id="1" w:name="_Toc133179795"/>
-      <w:bookmarkStart w:id="2" w:name="_Toc133223871"/>
-      <w:bookmarkStart w:id="3" w:name="_Toc133266942"/>
-      <w:bookmarkStart w:id="4" w:name="_Toc133270753"/>
-      <w:bookmarkStart w:id="5" w:name="_Toc133272962"/>
-      <w:bookmarkStart w:id="6" w:name="_Toc133273264"/>
-      <w:bookmarkEnd w:id="0"/>
+      <w:bookmarkStart w:id="1" w:name="_gjdgxs" w:colFirst="0" w:colLast="0"/>
+      <w:bookmarkStart w:id="2" w:name="_Toc133179795"/>
+      <w:bookmarkStart w:id="3" w:name="_Toc133223871"/>
+      <w:bookmarkStart w:id="4" w:name="_Toc133266942"/>
+      <w:bookmarkStart w:id="5" w:name="_Toc133270753"/>
+      <w:bookmarkStart w:id="6" w:name="_Toc133272962"/>
+      <w:bookmarkStart w:id="7" w:name="_Toc133273264"/>
+      <w:bookmarkEnd w:id="1"/>
       <w:r>
         <w:rPr>
           <w:b/>
@@ -2414,31 +2416,30 @@
       <w:pPr>
         <w:pStyle w:val="Heading1"/>
       </w:pPr>
-      <w:bookmarkStart w:id="7" w:name="_30j0zll" w:colFirst="0" w:colLast="0"/>
-      <w:bookmarkStart w:id="8" w:name="_Toc133179796"/>
-      <w:bookmarkStart w:id="9" w:name="_Toc133223872"/>
-      <w:bookmarkStart w:id="10" w:name="_Toc133266943"/>
-      <w:bookmarkStart w:id="11" w:name="_Toc133270754"/>
-      <w:bookmarkStart w:id="12" w:name="_Toc133272963"/>
-      <w:bookmarkStart w:id="13" w:name="_Toc133273265"/>
-      <w:bookmarkStart w:id="14" w:name="_Toc135172399"/>
-      <w:bookmarkStart w:id="15" w:name="_Toc135172532"/>
-      <w:bookmarkStart w:id="16" w:name="_Toc135256172"/>
-      <w:bookmarkStart w:id="17" w:name="_Toc135334017"/>
-      <w:bookmarkStart w:id="18" w:name="_Toc194440470"/>
-      <w:bookmarkStart w:id="19" w:name="_Toc194440708"/>
-      <w:bookmarkEnd w:id="1"/>
+      <w:bookmarkStart w:id="8" w:name="_30j0zll" w:colFirst="0" w:colLast="0"/>
+      <w:bookmarkStart w:id="9" w:name="_Toc133179796"/>
+      <w:bookmarkStart w:id="10" w:name="_Toc133223872"/>
+      <w:bookmarkStart w:id="11" w:name="_Toc133266943"/>
+      <w:bookmarkStart w:id="12" w:name="_Toc133270754"/>
+      <w:bookmarkStart w:id="13" w:name="_Toc133272963"/>
+      <w:bookmarkStart w:id="14" w:name="_Toc133273265"/>
+      <w:bookmarkStart w:id="15" w:name="_Toc135172399"/>
+      <w:bookmarkStart w:id="16" w:name="_Toc135172532"/>
+      <w:bookmarkStart w:id="17" w:name="_Toc135256172"/>
+      <w:bookmarkStart w:id="18" w:name="_Toc135334017"/>
+      <w:bookmarkStart w:id="19" w:name="_Toc194440470"/>
+      <w:bookmarkStart w:id="20" w:name="_Toc194440708"/>
       <w:bookmarkEnd w:id="2"/>
       <w:bookmarkEnd w:id="3"/>
       <w:bookmarkEnd w:id="4"/>
       <w:bookmarkEnd w:id="5"/>
       <w:bookmarkEnd w:id="6"/>
       <w:bookmarkEnd w:id="7"/>
+      <w:bookmarkEnd w:id="8"/>
       <w:r>
         <w:lastRenderedPageBreak/>
         <w:t>Phân công và đánh giá</w:t>
       </w:r>
-      <w:bookmarkEnd w:id="8"/>
       <w:bookmarkEnd w:id="9"/>
       <w:bookmarkEnd w:id="10"/>
       <w:bookmarkEnd w:id="11"/>
@@ -2450,6 +2451,7 @@
       <w:bookmarkEnd w:id="17"/>
       <w:bookmarkEnd w:id="18"/>
       <w:bookmarkEnd w:id="19"/>
+      <w:bookmarkEnd w:id="20"/>
     </w:p>
     <w:p>
       <w:pPr>
@@ -3647,12 +3649,12 @@
         </w:rPr>
       </w:sdtEndPr>
       <w:sdtContent>
-        <w:bookmarkStart w:id="20" w:name="_Toc135334019" w:displacedByCustomXml="prev"/>
-        <w:bookmarkStart w:id="21" w:name="_Toc135172533" w:displacedByCustomXml="prev"/>
-        <w:bookmarkStart w:id="22" w:name="_Toc135172400" w:displacedByCustomXml="prev"/>
+        <w:bookmarkStart w:id="21" w:name="_Toc194440710" w:displacedByCustomXml="prev"/>
+        <w:bookmarkStart w:id="22" w:name="_Toc194440472" w:displacedByCustomXml="prev"/>
         <w:bookmarkStart w:id="23" w:name="_Toc135256174" w:displacedByCustomXml="prev"/>
-        <w:bookmarkStart w:id="24" w:name="_Toc194440472" w:displacedByCustomXml="prev"/>
-        <w:bookmarkStart w:id="25" w:name="_Toc194440710" w:displacedByCustomXml="prev"/>
+        <w:bookmarkStart w:id="24" w:name="_Toc135172400" w:displacedByCustomXml="prev"/>
+        <w:bookmarkStart w:id="25" w:name="_Toc135172533" w:displacedByCustomXml="prev"/>
+        <w:bookmarkStart w:id="26" w:name="_Toc135334019" w:displacedByCustomXml="prev"/>
         <w:p>
           <w:pPr>
             <w:pStyle w:val="Heading1"/>
@@ -3667,12 +3669,12 @@
           <w:r>
             <w:t>MỤC LỤC</w:t>
           </w:r>
+          <w:bookmarkEnd w:id="26"/>
           <w:bookmarkEnd w:id="25"/>
           <w:bookmarkEnd w:id="24"/>
           <w:bookmarkEnd w:id="23"/>
           <w:bookmarkEnd w:id="22"/>
           <w:bookmarkEnd w:id="21"/>
-          <w:bookmarkEnd w:id="20"/>
           <w:r>
             <w:fldChar w:fldCharType="begin"/>
           </w:r>
@@ -5270,7 +5272,7 @@
         <w:spacing w:before="0" w:after="0"/>
         <w:jc w:val="both"/>
       </w:pPr>
-      <w:bookmarkStart w:id="26" w:name="_Toc194440711"/>
+      <w:bookmarkStart w:id="27" w:name="_Toc194440711"/>
       <w:r>
         <w:rPr>
           <w:lang w:val="en-US"/>
@@ -5278,7 +5280,7 @@
         <w:lastRenderedPageBreak/>
         <w:t>Lý do chọn đề tài</w:t>
       </w:r>
-      <w:bookmarkEnd w:id="26"/>
+      <w:bookmarkEnd w:id="27"/>
     </w:p>
     <w:p>
       <w:pPr>
@@ -5294,9 +5296,9 @@
           <w:lang w:val="en-US"/>
         </w:rPr>
       </w:pPr>
-      <w:bookmarkStart w:id="27" w:name="_3znysh7" w:colFirst="0" w:colLast="0"/>
-      <w:bookmarkStart w:id="28" w:name="_Toc194440712"/>
-      <w:bookmarkEnd w:id="27"/>
+      <w:bookmarkStart w:id="28" w:name="_3znysh7" w:colFirst="0" w:colLast="0"/>
+      <w:bookmarkStart w:id="29" w:name="_Toc194440712"/>
+      <w:bookmarkEnd w:id="28"/>
       <w:r>
         <w:rPr>
           <w:sz w:val="28"/>
@@ -5305,7 +5307,7 @@
         </w:rPr>
         <w:t>Bối cảnh và tầm quan trọng của dự báo điện năng</w:t>
       </w:r>
-      <w:bookmarkEnd w:id="28"/>
+      <w:bookmarkEnd w:id="29"/>
     </w:p>
     <w:p>
       <w:pPr>
@@ -5452,16 +5454,16 @@
         </w:numPr>
         <w:jc w:val="both"/>
       </w:pPr>
-      <w:bookmarkStart w:id="29" w:name="_3dy6vkm" w:colFirst="0" w:colLast="0"/>
-      <w:bookmarkStart w:id="30" w:name="_Toc194440713"/>
-      <w:bookmarkEnd w:id="29"/>
+      <w:bookmarkStart w:id="30" w:name="_3dy6vkm" w:colFirst="0" w:colLast="0"/>
+      <w:bookmarkStart w:id="31" w:name="_Toc194440713"/>
+      <w:bookmarkEnd w:id="30"/>
       <w:r>
         <w:rPr>
           <w:lang w:val="en-US"/>
         </w:rPr>
         <w:t>Thực trạng và những thách thức trong dự báo nhu cầu điện</w:t>
       </w:r>
-      <w:bookmarkEnd w:id="30"/>
+      <w:bookmarkEnd w:id="31"/>
     </w:p>
     <w:p>
       <w:pPr>
@@ -5479,7 +5481,7 @@
           <w:lang w:val="en-US"/>
         </w:rPr>
       </w:pPr>
-      <w:bookmarkStart w:id="31" w:name="_Toc194440714"/>
+      <w:bookmarkStart w:id="32" w:name="_Toc194440714"/>
       <w:r>
         <w:rPr>
           <w:b/>
@@ -5487,7 +5489,7 @@
         </w:rPr>
         <w:t>Các phương pháp dự báo truyền thống và hạn chế</w:t>
       </w:r>
-      <w:bookmarkEnd w:id="31"/>
+      <w:bookmarkEnd w:id="32"/>
     </w:p>
     <w:p>
       <w:pPr>
@@ -5760,7 +5762,7 @@
           <w:lang w:val="en-US"/>
         </w:rPr>
       </w:pPr>
-      <w:bookmarkStart w:id="32" w:name="_Toc194440715"/>
+      <w:bookmarkStart w:id="33" w:name="_Toc194440715"/>
       <w:r>
         <w:rPr>
           <w:sz w:val="28"/>
@@ -5777,7 +5779,7 @@
         </w:rPr>
         <w:t>Xu hướng áp dụng Machine Learning trong dự báo điện năng</w:t>
       </w:r>
-      <w:bookmarkEnd w:id="32"/>
+      <w:bookmarkEnd w:id="33"/>
     </w:p>
     <w:p>
       <w:pPr>
@@ -6054,7 +6056,7 @@
           <w:lang w:val="en-US"/>
         </w:rPr>
       </w:pPr>
-      <w:bookmarkStart w:id="33" w:name="_Toc194440716"/>
+      <w:bookmarkStart w:id="34" w:name="_Toc194440716"/>
       <w:r>
         <w:rPr>
           <w:b/>
@@ -6091,7 +6093,7 @@
         </w:rPr>
         <w:t xml:space="preserve"> nghiên cứu</w:t>
       </w:r>
-      <w:bookmarkEnd w:id="33"/>
+      <w:bookmarkEnd w:id="34"/>
       <w:r>
         <w:rPr>
           <w:b/>
@@ -6116,9 +6118,9 @@
           <w:lang w:val="en-US"/>
         </w:rPr>
       </w:pPr>
-      <w:bookmarkStart w:id="34" w:name="_1mrcu09" w:colFirst="0" w:colLast="0"/>
-      <w:bookmarkStart w:id="35" w:name="_Toc194440717"/>
-      <w:bookmarkEnd w:id="34"/>
+      <w:bookmarkStart w:id="35" w:name="_1mrcu09" w:colFirst="0" w:colLast="0"/>
+      <w:bookmarkStart w:id="36" w:name="_Toc194440717"/>
+      <w:bookmarkEnd w:id="35"/>
       <w:r>
         <w:rPr>
           <w:sz w:val="28"/>
@@ -6127,7 +6129,7 @@
         </w:rPr>
         <w:t>Mục tiêu</w:t>
       </w:r>
-      <w:bookmarkEnd w:id="35"/>
+      <w:bookmarkEnd w:id="36"/>
     </w:p>
     <w:p>
       <w:pPr>
@@ -6188,7 +6190,7 @@
           <w:lang w:val="en-US"/>
         </w:rPr>
       </w:pPr>
-      <w:bookmarkStart w:id="36" w:name="_Toc194440718"/>
+      <w:bookmarkStart w:id="37" w:name="_Toc194440718"/>
       <w:r>
         <w:rPr>
           <w:b/>
@@ -6198,7 +6200,7 @@
         </w:rPr>
         <w:t>Thu thập và xử lý dữ liệu</w:t>
       </w:r>
-      <w:bookmarkEnd w:id="36"/>
+      <w:bookmarkEnd w:id="37"/>
     </w:p>
     <w:p>
       <w:pPr>
@@ -6211,10 +6213,10 @@
         <w:spacing w:line="318" w:lineRule="auto"/>
         <w:jc w:val="both"/>
       </w:pPr>
-      <w:bookmarkStart w:id="37" w:name="_46r0co2" w:colFirst="0" w:colLast="0"/>
-      <w:bookmarkStart w:id="38" w:name="_2zbgiuw" w:colFirst="0" w:colLast="0"/>
-      <w:bookmarkEnd w:id="37"/>
+      <w:bookmarkStart w:id="38" w:name="_46r0co2" w:colFirst="0" w:colLast="0"/>
+      <w:bookmarkStart w:id="39" w:name="_2zbgiuw" w:colFirst="0" w:colLast="0"/>
       <w:bookmarkEnd w:id="38"/>
+      <w:bookmarkEnd w:id="39"/>
       <w:r>
         <w:rPr>
           <w:lang w:val="en-US"/>
@@ -6258,7 +6260,7 @@
           <w:lang w:val="en-US"/>
         </w:rPr>
       </w:pPr>
-      <w:bookmarkStart w:id="39" w:name="_Toc194440719"/>
+      <w:bookmarkStart w:id="40" w:name="_Toc194440719"/>
       <w:r>
         <w:rPr>
           <w:b/>
@@ -6268,7 +6270,7 @@
         </w:rPr>
         <w:t>Quy trình thực hiện</w:t>
       </w:r>
-      <w:bookmarkEnd w:id="39"/>
+      <w:bookmarkEnd w:id="40"/>
     </w:p>
     <w:p>
       <w:pPr>
@@ -6344,7 +6346,7 @@
           <w:lang w:val="en-US"/>
         </w:rPr>
       </w:pPr>
-      <w:bookmarkStart w:id="40" w:name="_Toc194440720"/>
+      <w:bookmarkStart w:id="41" w:name="_Toc194440720"/>
       <w:r>
         <w:rPr>
           <w:b/>
@@ -6354,7 +6356,7 @@
         </w:rPr>
         <w:t>Đánh giá và tối ưu mô hình</w:t>
       </w:r>
-      <w:bookmarkEnd w:id="40"/>
+      <w:bookmarkEnd w:id="41"/>
     </w:p>
     <w:p>
       <w:pPr>
@@ -6415,7 +6417,7 @@
           <w:lang w:val="en-US"/>
         </w:rPr>
       </w:pPr>
-      <w:bookmarkStart w:id="41" w:name="_Toc194440721"/>
+      <w:bookmarkStart w:id="42" w:name="_Toc194440721"/>
       <w:r>
         <w:rPr>
           <w:b/>
@@ -6425,7 +6427,7 @@
         </w:rPr>
         <w:t>Triển khai và ứng dụng</w:t>
       </w:r>
-      <w:bookmarkEnd w:id="41"/>
+      <w:bookmarkEnd w:id="42"/>
     </w:p>
     <w:p>
       <w:pPr>
@@ -6522,7 +6524,7 @@
           <w:lang w:val="en-US"/>
         </w:rPr>
       </w:pPr>
-      <w:bookmarkStart w:id="42" w:name="_Toc194440722"/>
+      <w:bookmarkStart w:id="43" w:name="_Toc194440722"/>
       <w:r>
         <w:rPr>
           <w:b/>
@@ -6532,7 +6534,7 @@
         </w:rPr>
         <w:t>Phạm vi nghiên cứu</w:t>
       </w:r>
-      <w:bookmarkEnd w:id="42"/>
+      <w:bookmarkEnd w:id="43"/>
     </w:p>
     <w:p>
       <w:pPr>
@@ -6550,7 +6552,7 @@
           <w:lang w:val="en-US"/>
         </w:rPr>
       </w:pPr>
-      <w:bookmarkStart w:id="43" w:name="_Toc194440723"/>
+      <w:bookmarkStart w:id="44" w:name="_Toc194440723"/>
       <w:r>
         <w:rPr>
           <w:b/>
@@ -6560,7 +6562,7 @@
         </w:rPr>
         <w:t>Phạm vi dữ liệu</w:t>
       </w:r>
-      <w:bookmarkEnd w:id="43"/>
+      <w:bookmarkEnd w:id="44"/>
     </w:p>
     <w:p>
       <w:pPr>
@@ -6814,7 +6816,7 @@
           <w:lang w:val="en-US"/>
         </w:rPr>
       </w:pPr>
-      <w:bookmarkStart w:id="44" w:name="_Toc194440724"/>
+      <w:bookmarkStart w:id="45" w:name="_Toc194440724"/>
       <w:r>
         <w:rPr>
           <w:b/>
@@ -6824,7 +6826,7 @@
         </w:rPr>
         <w:t>Phạm vi kỹ thuật</w:t>
       </w:r>
-      <w:bookmarkEnd w:id="44"/>
+      <w:bookmarkEnd w:id="45"/>
     </w:p>
     <w:p>
       <w:pPr>
@@ -7002,7 +7004,7 @@
           <w:lang w:val="en-US"/>
         </w:rPr>
       </w:pPr>
-      <w:bookmarkStart w:id="45" w:name="_Toc194440725"/>
+      <w:bookmarkStart w:id="46" w:name="_Toc194440725"/>
       <w:r>
         <w:rPr>
           <w:b/>
@@ -7012,7 +7014,7 @@
         </w:rPr>
         <w:t>Phạm vi ứng dụng</w:t>
       </w:r>
-      <w:bookmarkEnd w:id="45"/>
+      <w:bookmarkEnd w:id="46"/>
     </w:p>
     <w:p>
       <w:pPr>
@@ -7129,7 +7131,7 @@
           <w:lang w:val="en-US"/>
         </w:rPr>
       </w:pPr>
-      <w:bookmarkStart w:id="46" w:name="_Toc194440726"/>
+      <w:bookmarkStart w:id="47" w:name="_Toc194440726"/>
       <w:r>
         <w:rPr>
           <w:lang w:val="en-US"/>
@@ -7137,7 +7139,7 @@
         <w:lastRenderedPageBreak/>
         <w:t>Các giả thuyết và cách tiếp cận</w:t>
       </w:r>
-      <w:bookmarkEnd w:id="46"/>
+      <w:bookmarkEnd w:id="47"/>
     </w:p>
     <w:p>
       <w:pPr>
@@ -7154,7 +7156,7 @@
           <w:lang w:val="en-US"/>
         </w:rPr>
       </w:pPr>
-      <w:bookmarkStart w:id="47" w:name="_Toc194440727"/>
+      <w:bookmarkStart w:id="48" w:name="_Toc194440727"/>
       <w:r>
         <w:rPr>
           <w:b/>
@@ -7162,7 +7164,7 @@
         </w:rPr>
         <w:t>Giả thuyết nghiên cứu</w:t>
       </w:r>
-      <w:bookmarkEnd w:id="47"/>
+      <w:bookmarkEnd w:id="48"/>
     </w:p>
     <w:p>
       <w:pPr>
@@ -7261,7 +7263,7 @@
           <w:lang w:val="en-US"/>
         </w:rPr>
       </w:pPr>
-      <w:bookmarkStart w:id="48" w:name="_Toc194440728"/>
+      <w:bookmarkStart w:id="49" w:name="_Toc194440728"/>
       <w:r>
         <w:rPr>
           <w:b/>
@@ -7269,7 +7271,7 @@
         </w:rPr>
         <w:t>Cách tiếp cận nghiên cứu</w:t>
       </w:r>
-      <w:bookmarkEnd w:id="48"/>
+      <w:bookmarkEnd w:id="49"/>
     </w:p>
     <w:p>
       <w:pPr>
@@ -7587,14 +7589,14 @@
         <w:spacing w:after="0" w:line="318" w:lineRule="auto"/>
         <w:jc w:val="both"/>
       </w:pPr>
-      <w:bookmarkStart w:id="49" w:name="_Toc194440729"/>
+      <w:bookmarkStart w:id="50" w:name="_Toc194440729"/>
       <w:r>
         <w:rPr>
           <w:lang w:val="en-US"/>
         </w:rPr>
         <w:t>Tài liệu kham khảo</w:t>
       </w:r>
-      <w:bookmarkEnd w:id="49"/>
+      <w:bookmarkEnd w:id="50"/>
     </w:p>
     <w:p>
       <w:pPr>
@@ -7606,8 +7608,8 @@
           <w:szCs w:val="24"/>
         </w:rPr>
       </w:pPr>
-      <w:bookmarkStart w:id="50" w:name="_1egqt2p" w:colFirst="0" w:colLast="0"/>
-      <w:bookmarkEnd w:id="50"/>
+      <w:bookmarkStart w:id="51" w:name="_1egqt2p" w:colFirst="0" w:colLast="0"/>
+      <w:bookmarkEnd w:id="51"/>
       <w:r>
         <w:rPr>
           <w:sz w:val="24"/>
@@ -7693,12 +7695,7 @@
         <w:tab/>
       </w:r>
       <w:r>
-        <w:t xml:space="preserve">Aisyah, S., &amp; Simaremare, A. (2022). Exploratory weather data analysis for </w:t>
-      </w:r>
-      <w:bookmarkStart w:id="51" w:name="_GoBack"/>
-      <w:bookmarkEnd w:id="51"/>
-      <w:r>
-        <w:t xml:space="preserve">electricity load forecasting using SVM and GRNN, case study in Bali, Indonesia. *Energies*, 15(20), 7648. </w:t>
+        <w:t xml:space="preserve">Aisyah, S., &amp; Simaremare, A. (2022). Exploratory weather data analysis for electricity load forecasting using SVM and GRNN, case study in Bali, Indonesia. *Energies*, 15(20), 7648. </w:t>
       </w:r>
       <w:r>
         <w:t xml:space="preserve"> </w:t>
@@ -7772,7 +7769,7 @@
       <w:r>
         <w:t xml:space="preserve"> IEEE Transactions on Power Systems. (2021). Anomaly detection in power consumption. *IEEE Transactions on Power Systems*, 36(4), 3456-3465. </w:t>
       </w:r>
-      <w:hyperlink r:id="rId24" w:history="1">
+      <w:hyperlink r:id="rId24" w:anchor="metrics" w:history="1">
         <w:r>
           <w:rPr>
             <w:rStyle w:val="Hyperlink"/>
@@ -8034,7 +8031,7 @@
           <w:rPr>
             <w:noProof/>
           </w:rPr>
-          <w:t>6</w:t>
+          <w:t>7</w:t>
         </w:r>
         <w:r>
           <w:rPr>
@@ -13861,7 +13858,7 @@
 </file>
 
 <file path=customXml/itemProps1.xml><?xml version="1.0" encoding="utf-8"?>
-<ds:datastoreItem xmlns:ds="http://schemas.openxmlformats.org/officeDocument/2006/customXml" ds:itemID="{67E90327-BF97-4040-BB9E-04E61B609EFA}">
+<ds:datastoreItem xmlns:ds="http://schemas.openxmlformats.org/officeDocument/2006/customXml" ds:itemID="{EA69C1FD-A1E4-4030-B5FA-82720F4FA1AF}">
   <ds:schemaRefs>
     <ds:schemaRef ds:uri="http://schemas.openxmlformats.org/officeDocument/2006/bibliography"/>
   </ds:schemaRefs>

</xml_diff>